<commit_message>
*Added my section to strong views.
</commit_message>
<xml_diff>
--- a/doc/End of Project Report/Any strong individually held views.docx
+++ b/doc/End of Project Report/Any strong individually held views.docx
@@ -16,14 +16,7 @@
           <w:rFonts w:ascii="Verdana" w:hAnsi="Verdana"/>
           <w:sz w:val="18"/>
         </w:rPr>
-        <w:t>Any strong individually held views on some aspect of the project, that the group doesn't agree on, should</w:t>
-      </w:r>
-      <w:r>
-        <w:rPr>
-          <w:rFonts w:ascii="Verdana" w:hAnsi="Verdana"/>
-          <w:sz w:val="18"/>
-        </w:rPr>
-        <w:t xml:space="preserve"> be included (maximum 2 pages).</w:t>
+        <w:t>Any strong individually held views on some aspect of the project, that the group doesn't agree on, should be included (maximum 2 pages).</w:t>
       </w:r>
     </w:p>
     <w:p>
@@ -54,18 +47,28 @@
       <w:r>
         <w:t xml:space="preserve"> (in a meeting setting or otherwise)</w:t>
       </w:r>
+      <w:r>
+        <w:t xml:space="preserve"> which meant that people had to do a lot of running around especially me as I am in charge of the controller part of the code. This is not ideal or efficient and would scale badly to even larger projects.”</w:t>
+      </w:r>
+    </w:p>
+    <w:p>
+      <w:r>
+        <w:t>Edward</w:t>
+      </w:r>
+    </w:p>
+    <w:p>
+      <w:r>
+        <w:t>“</w:t>
+      </w:r>
+      <w:r>
+        <w:t xml:space="preserve">Our group </w:t>
+      </w:r>
       <w:bookmarkStart w:id="0" w:name="_GoBack"/>
       <w:bookmarkEnd w:id="0"/>
       <w:r>
-        <w:t xml:space="preserve"> which meant that people had to do a lot of running around especially me as I am in charge of the controller part of the code. This is not ideal or efficient and would scale badly to even larger projects.”</w:t>
-      </w:r>
-    </w:p>
-    <w:p>
-      <w:r>
-        <w:t>Edward</w:t>
-      </w:r>
-    </w:p>
-    <w:p/>
+        <w:t>works well together and I feel we are able to be very productive. Unfortunately I don’t feel that we put enough time into planning the inner workings of the system in the early stages of the project and as such met slight problems when it came to the integration of the project. We were able to produce a system that works well for a project of this scale, but if it were to grow substantially then a slight refactor would probably be needed - I don’t think this would be a huge task, but it would probably require us to step back and rethink some of our strategies. On a whole our group managed to get the work done, however I do feel that I put more time into the project than the other members of the group; this is however probably mainly to do with the fact I am somewhat of a perfectionist. I feel that this project has been a great learning experience, as I have learned what I am good at, and what I need to improve at.”</w:t>
+      </w:r>
+    </w:p>
     <w:p>
       <w:r>
         <w:t>Oscar</w:t>

</xml_diff>

<commit_message>
* Adjusted my wording in strong views
</commit_message>
<xml_diff>
--- a/doc/End of Project Report/Any strong individually held views.docx
+++ b/doc/End of Project Report/Any strong individually held views.docx
@@ -42,29 +42,47 @@
         <w:t xml:space="preserve"> on design</w:t>
       </w:r>
       <w:r>
-        <w:t xml:space="preserve"> quite strongly and took a lot of time for small but important decisions to be made. My opinion on not having proper interfaces is that people felt it was too complicated to figure one out as a group</w:t>
+        <w:t xml:space="preserve"> quite strongly and took a lot of time for small but important decisions to be made. My opinion on not having proper interfaces</w:t>
+      </w:r>
+      <w:r>
+        <w:t xml:space="preserve"> done earlier on</w:t>
+      </w:r>
+      <w:r>
+        <w:t xml:space="preserve"> is that people felt it was too complicated to figure one out as a group</w:t>
       </w:r>
       <w:r>
         <w:t xml:space="preserve"> (in a meeting setting or otherwise)</w:t>
       </w:r>
       <w:r>
-        <w:t xml:space="preserve"> which meant that people had to do a lot of running around especially me as I am in charge of the controller part of the code. This is not ideal or efficient and would scale badly to even larger projects.”</w:t>
-      </w:r>
-    </w:p>
-    <w:p>
-      <w:r>
-        <w:t>Edward</w:t>
-      </w:r>
-    </w:p>
-    <w:p>
-      <w:r>
-        <w:t>“</w:t>
-      </w:r>
-      <w:r>
-        <w:t xml:space="preserve">Our group </w:t>
+        <w:t xml:space="preserve"> which meant that people had to do a lot of running around </w:t>
+      </w:r>
+      <w:r>
+        <w:t xml:space="preserve">to find things which should, really, have been agreed at the design stage </w:t>
+      </w:r>
+      <w:r>
+        <w:t xml:space="preserve">especially me as I am in charge of the controller part of the code. This </w:t>
+      </w:r>
+      <w:r>
+        <w:t xml:space="preserve">strategy </w:t>
       </w:r>
       <w:bookmarkStart w:id="0" w:name="_GoBack"/>
       <w:bookmarkEnd w:id="0"/>
+      <w:r>
+        <w:t>is not ideal or efficient and would scale badly to larger projects.”</w:t>
+      </w:r>
+    </w:p>
+    <w:p>
+      <w:r>
+        <w:t>Edward</w:t>
+      </w:r>
+    </w:p>
+    <w:p>
+      <w:r>
+        <w:t>“</w:t>
+      </w:r>
+      <w:r>
+        <w:t xml:space="preserve">Our group </w:t>
+      </w:r>
       <w:r>
         <w:t>works well together and I feel we are able to be very productive. Unfortunately I don’t feel that we put enough time into planning the inner workings of the system in the early stages of the project and as such met slight problems when it came to the integration of the project. We were able to produce a system that works well for a project of this scale, but if it were to grow substantially then a slight refactor would probably be needed - I don’t think this would be a huge task, but it would probably require us to step back and rethink some of our strategies. On a whole our group managed to get the work done, however I do feel that I put more time into the project than the other members of the group; this is however probably mainly to do with the fact I am somewhat of a perfectionist. I feel that this project has been a great learning experience, as I have learned what I am good at, and what I need to improve at.”</w:t>
       </w:r>

</xml_diff>